<commit_message>
add a class diagram
</commit_message>
<xml_diff>
--- a/DB/uml.docx
+++ b/DB/uml.docx
@@ -70,12 +70,11 @@
         </w:rPr>
         <w:t>Objective</w:t>
       </w:r>
-      <w:bookmarkStart w:id="0" w:name="_GoBack"/>
-      <w:bookmarkEnd w:id="0"/>
-    </w:p>
-    <w:p>
-      <w:pPr>
-        <w:numPr>
+    </w:p>
+    <w:p>
+      <w:pPr>
+        <w:numPr>
+          <w:ilvl w:val="0"/>
           <w:numId w:val="0"/>
         </w:numPr>
         <w:ind w:leftChars="0"/>
@@ -98,20 +97,22 @@
     <w:p>
       <w:pPr>
         <w:numPr>
-          <w:numId w:val="0"/>
-        </w:numPr>
-        <w:ind w:leftChars="0"/>
-        <w:jc w:val="both"/>
-        <w:rPr>
-          <w:rFonts w:hint="default" w:ascii="Calibri" w:hAnsi="Calibri" w:eastAsia="SimSun"/>
-          <w:sz w:val="26"/>
-          <w:szCs w:val="26"/>
-        </w:rPr>
-      </w:pPr>
-    </w:p>
-    <w:p>
-      <w:pPr>
-        <w:numPr>
+          <w:ilvl w:val="0"/>
+          <w:numId w:val="0"/>
+        </w:numPr>
+        <w:ind w:leftChars="0"/>
+        <w:jc w:val="both"/>
+        <w:rPr>
+          <w:rFonts w:hint="default" w:ascii="Calibri" w:hAnsi="Calibri" w:eastAsia="SimSun"/>
+          <w:sz w:val="26"/>
+          <w:szCs w:val="26"/>
+        </w:rPr>
+      </w:pPr>
+    </w:p>
+    <w:p>
+      <w:pPr>
+        <w:numPr>
+          <w:ilvl w:val="0"/>
           <w:numId w:val="0"/>
         </w:numPr>
         <w:ind w:leftChars="0"/>
@@ -134,20 +135,22 @@
     <w:p>
       <w:pPr>
         <w:numPr>
-          <w:numId w:val="0"/>
-        </w:numPr>
-        <w:ind w:leftChars="0"/>
-        <w:jc w:val="both"/>
-        <w:rPr>
-          <w:rFonts w:hint="default" w:ascii="Calibri" w:hAnsi="Calibri" w:eastAsia="SimSun"/>
-          <w:sz w:val="26"/>
-          <w:szCs w:val="26"/>
-        </w:rPr>
-      </w:pPr>
-    </w:p>
-    <w:p>
-      <w:pPr>
-        <w:numPr>
+          <w:ilvl w:val="0"/>
+          <w:numId w:val="0"/>
+        </w:numPr>
+        <w:ind w:leftChars="0"/>
+        <w:jc w:val="both"/>
+        <w:rPr>
+          <w:rFonts w:hint="default" w:ascii="Calibri" w:hAnsi="Calibri" w:eastAsia="SimSun"/>
+          <w:sz w:val="26"/>
+          <w:szCs w:val="26"/>
+        </w:rPr>
+      </w:pPr>
+    </w:p>
+    <w:p>
+      <w:pPr>
+        <w:numPr>
+          <w:ilvl w:val="0"/>
           <w:numId w:val="0"/>
         </w:numPr>
         <w:ind w:leftChars="0"/>
@@ -170,20 +173,22 @@
     <w:p>
       <w:pPr>
         <w:numPr>
-          <w:numId w:val="0"/>
-        </w:numPr>
-        <w:ind w:leftChars="0"/>
-        <w:jc w:val="both"/>
-        <w:rPr>
-          <w:rFonts w:hint="default" w:ascii="Calibri" w:hAnsi="Calibri" w:eastAsia="SimSun"/>
-          <w:sz w:val="26"/>
-          <w:szCs w:val="26"/>
-        </w:rPr>
-      </w:pPr>
-    </w:p>
-    <w:p>
-      <w:pPr>
-        <w:numPr>
+          <w:ilvl w:val="0"/>
+          <w:numId w:val="0"/>
+        </w:numPr>
+        <w:ind w:leftChars="0"/>
+        <w:jc w:val="both"/>
+        <w:rPr>
+          <w:rFonts w:hint="default" w:ascii="Calibri" w:hAnsi="Calibri" w:eastAsia="SimSun"/>
+          <w:sz w:val="26"/>
+          <w:szCs w:val="26"/>
+        </w:rPr>
+      </w:pPr>
+    </w:p>
+    <w:p>
+      <w:pPr>
+        <w:numPr>
+          <w:ilvl w:val="0"/>
           <w:numId w:val="0"/>
         </w:numPr>
         <w:ind w:leftChars="0"/>
@@ -206,6 +211,7 @@
     <w:p>
       <w:pPr>
         <w:numPr>
+          <w:ilvl w:val="0"/>
           <w:numId w:val="0"/>
         </w:numPr>
         <w:ind w:leftChars="0"/>
@@ -220,6 +226,7 @@
     <w:p>
       <w:pPr>
         <w:numPr>
+          <w:ilvl w:val="0"/>
           <w:numId w:val="0"/>
         </w:numPr>
         <w:ind w:leftChars="0"/>
@@ -1086,6 +1093,7 @@
       <w:pPr>
         <w:widowControl w:val="0"/>
         <w:numPr>
+          <w:ilvl w:val="0"/>
           <w:numId w:val="0"/>
         </w:numPr>
         <w:tabs>
@@ -1150,6 +1158,7 @@
     <w:p>
       <w:pPr>
         <w:numPr>
+          <w:ilvl w:val="0"/>
           <w:numId w:val="0"/>
         </w:numPr>
         <w:ind w:leftChars="0"/>
@@ -1178,6 +1187,7 @@
     <w:p>
       <w:pPr>
         <w:numPr>
+          <w:ilvl w:val="0"/>
           <w:numId w:val="0"/>
         </w:numPr>
         <w:ind w:leftChars="0"/>
@@ -1228,6 +1238,7 @@
     <w:p>
       <w:pPr>
         <w:numPr>
+          <w:ilvl w:val="0"/>
           <w:numId w:val="0"/>
         </w:numPr>
         <w:ind w:leftChars="0"/>
@@ -1245,6 +1256,7 @@
     <w:p>
       <w:pPr>
         <w:numPr>
+          <w:ilvl w:val="0"/>
           <w:numId w:val="0"/>
         </w:numPr>
         <w:ind w:leftChars="0"/>
@@ -1295,6 +1307,7 @@
     <w:p>
       <w:pPr>
         <w:numPr>
+          <w:ilvl w:val="0"/>
           <w:numId w:val="0"/>
         </w:numPr>
         <w:ind w:leftChars="0"/>
@@ -1323,6 +1336,7 @@
     <w:p>
       <w:pPr>
         <w:numPr>
+          <w:ilvl w:val="0"/>
           <w:numId w:val="0"/>
         </w:numPr>
         <w:ind w:leftChars="0"/>
@@ -1351,6 +1365,7 @@
     <w:p>
       <w:pPr>
         <w:numPr>
+          <w:ilvl w:val="0"/>
           <w:numId w:val="0"/>
         </w:numPr>
         <w:ind w:leftChars="0"/>
@@ -1379,6 +1394,7 @@
     <w:p>
       <w:pPr>
         <w:numPr>
+          <w:ilvl w:val="0"/>
           <w:numId w:val="0"/>
         </w:numPr>
         <w:ind w:leftChars="0"/>
@@ -1407,6 +1423,7 @@
     <w:p>
       <w:pPr>
         <w:numPr>
+          <w:ilvl w:val="0"/>
           <w:numId w:val="0"/>
         </w:numPr>
         <w:ind w:leftChars="0"/>
@@ -1435,6 +1452,7 @@
     <w:p>
       <w:pPr>
         <w:numPr>
+          <w:ilvl w:val="0"/>
           <w:numId w:val="0"/>
         </w:numPr>
         <w:ind w:leftChars="0"/>
@@ -1452,123 +1470,137 @@
     <w:p>
       <w:pPr>
         <w:numPr>
-          <w:numId w:val="0"/>
-        </w:numPr>
-        <w:ind w:leftChars="0"/>
-        <w:jc w:val="both"/>
-      </w:pPr>
-    </w:p>
-    <w:p>
-      <w:pPr>
-        <w:numPr>
-          <w:numId w:val="0"/>
-        </w:numPr>
-        <w:ind w:leftChars="0"/>
-        <w:jc w:val="both"/>
-      </w:pPr>
-    </w:p>
-    <w:p>
-      <w:pPr>
-        <w:numPr>
-          <w:numId w:val="0"/>
-        </w:numPr>
-        <w:ind w:leftChars="0"/>
-        <w:jc w:val="both"/>
-      </w:pPr>
-    </w:p>
-    <w:p>
-      <w:pPr>
-        <w:numPr>
-          <w:numId w:val="0"/>
-        </w:numPr>
-        <w:ind w:leftChars="0"/>
-        <w:jc w:val="both"/>
-      </w:pPr>
-    </w:p>
-    <w:p>
-      <w:pPr>
-        <w:numPr>
-          <w:numId w:val="0"/>
-        </w:numPr>
-        <w:ind w:leftChars="0"/>
-        <w:jc w:val="both"/>
-      </w:pPr>
-    </w:p>
-    <w:p>
-      <w:pPr>
-        <w:numPr>
-          <w:numId w:val="0"/>
-        </w:numPr>
-        <w:ind w:leftChars="0"/>
-        <w:jc w:val="both"/>
-      </w:pPr>
-    </w:p>
-    <w:p>
-      <w:pPr>
-        <w:numPr>
-          <w:numId w:val="0"/>
-        </w:numPr>
-        <w:ind w:leftChars="0"/>
-        <w:jc w:val="both"/>
-      </w:pPr>
-    </w:p>
-    <w:p>
-      <w:pPr>
-        <w:numPr>
-          <w:numId w:val="0"/>
-        </w:numPr>
-        <w:ind w:leftChars="0"/>
-        <w:jc w:val="both"/>
-      </w:pPr>
-    </w:p>
-    <w:p>
-      <w:pPr>
-        <w:numPr>
-          <w:numId w:val="0"/>
-        </w:numPr>
-        <w:ind w:leftChars="0"/>
-        <w:jc w:val="both"/>
-      </w:pPr>
-    </w:p>
-    <w:p>
-      <w:pPr>
-        <w:numPr>
-          <w:numId w:val="0"/>
-        </w:numPr>
-        <w:ind w:leftChars="0"/>
-        <w:jc w:val="both"/>
-      </w:pPr>
-    </w:p>
-    <w:p>
-      <w:pPr>
-        <w:numPr>
-          <w:numId w:val="0"/>
-        </w:numPr>
-        <w:ind w:leftChars="0"/>
-        <w:jc w:val="both"/>
-      </w:pPr>
-    </w:p>
-    <w:p>
-      <w:pPr>
-        <w:numPr>
-          <w:numId w:val="0"/>
-        </w:numPr>
-        <w:ind w:leftChars="0"/>
-        <w:jc w:val="both"/>
-      </w:pPr>
-    </w:p>
-    <w:p>
-      <w:pPr>
-        <w:numPr>
-          <w:numId w:val="0"/>
-        </w:numPr>
-        <w:ind w:leftChars="0"/>
-        <w:jc w:val="both"/>
-      </w:pPr>
-    </w:p>
-    <w:p>
-      <w:pPr>
-        <w:numPr>
+          <w:ilvl w:val="0"/>
+          <w:numId w:val="0"/>
+        </w:numPr>
+        <w:ind w:leftChars="0"/>
+        <w:jc w:val="both"/>
+      </w:pPr>
+    </w:p>
+    <w:p>
+      <w:pPr>
+        <w:numPr>
+          <w:ilvl w:val="0"/>
+          <w:numId w:val="0"/>
+        </w:numPr>
+        <w:ind w:leftChars="0"/>
+        <w:jc w:val="both"/>
+      </w:pPr>
+    </w:p>
+    <w:p>
+      <w:pPr>
+        <w:numPr>
+          <w:ilvl w:val="0"/>
+          <w:numId w:val="0"/>
+        </w:numPr>
+        <w:ind w:leftChars="0"/>
+        <w:jc w:val="both"/>
+      </w:pPr>
+    </w:p>
+    <w:p>
+      <w:pPr>
+        <w:numPr>
+          <w:ilvl w:val="0"/>
+          <w:numId w:val="0"/>
+        </w:numPr>
+        <w:ind w:leftChars="0"/>
+        <w:jc w:val="both"/>
+      </w:pPr>
+    </w:p>
+    <w:p>
+      <w:pPr>
+        <w:numPr>
+          <w:ilvl w:val="0"/>
+          <w:numId w:val="0"/>
+        </w:numPr>
+        <w:ind w:leftChars="0"/>
+        <w:jc w:val="both"/>
+      </w:pPr>
+    </w:p>
+    <w:p>
+      <w:pPr>
+        <w:numPr>
+          <w:ilvl w:val="0"/>
+          <w:numId w:val="0"/>
+        </w:numPr>
+        <w:ind w:leftChars="0"/>
+        <w:jc w:val="both"/>
+      </w:pPr>
+    </w:p>
+    <w:p>
+      <w:pPr>
+        <w:numPr>
+          <w:ilvl w:val="0"/>
+          <w:numId w:val="0"/>
+        </w:numPr>
+        <w:ind w:leftChars="0"/>
+        <w:jc w:val="both"/>
+      </w:pPr>
+    </w:p>
+    <w:p>
+      <w:pPr>
+        <w:numPr>
+          <w:ilvl w:val="0"/>
+          <w:numId w:val="0"/>
+        </w:numPr>
+        <w:ind w:leftChars="0"/>
+        <w:jc w:val="both"/>
+      </w:pPr>
+    </w:p>
+    <w:p>
+      <w:pPr>
+        <w:numPr>
+          <w:ilvl w:val="0"/>
+          <w:numId w:val="0"/>
+        </w:numPr>
+        <w:ind w:leftChars="0"/>
+        <w:jc w:val="both"/>
+      </w:pPr>
+    </w:p>
+    <w:p>
+      <w:pPr>
+        <w:numPr>
+          <w:ilvl w:val="0"/>
+          <w:numId w:val="0"/>
+        </w:numPr>
+        <w:ind w:leftChars="0"/>
+        <w:jc w:val="both"/>
+      </w:pPr>
+    </w:p>
+    <w:p>
+      <w:pPr>
+        <w:numPr>
+          <w:ilvl w:val="0"/>
+          <w:numId w:val="0"/>
+        </w:numPr>
+        <w:ind w:leftChars="0"/>
+        <w:jc w:val="both"/>
+      </w:pPr>
+    </w:p>
+    <w:p>
+      <w:pPr>
+        <w:numPr>
+          <w:ilvl w:val="0"/>
+          <w:numId w:val="0"/>
+        </w:numPr>
+        <w:ind w:leftChars="0"/>
+        <w:jc w:val="both"/>
+      </w:pPr>
+    </w:p>
+    <w:p>
+      <w:pPr>
+        <w:numPr>
+          <w:ilvl w:val="0"/>
+          <w:numId w:val="0"/>
+        </w:numPr>
+        <w:ind w:leftChars="0"/>
+        <w:jc w:val="both"/>
+      </w:pPr>
+    </w:p>
+    <w:p>
+      <w:pPr>
+        <w:numPr>
+          <w:ilvl w:val="0"/>
           <w:numId w:val="0"/>
         </w:numPr>
         <w:ind w:leftChars="0"/>
@@ -1621,6 +1653,7 @@
     <w:p>
       <w:pPr>
         <w:numPr>
+          <w:ilvl w:val="0"/>
           <w:numId w:val="0"/>
         </w:numPr>
         <w:ind w:leftChars="0"/>
@@ -1658,6 +1691,7 @@
     <w:p>
       <w:pPr>
         <w:numPr>
+          <w:ilvl w:val="0"/>
           <w:numId w:val="0"/>
         </w:numPr>
         <w:ind w:leftChars="0"/>
@@ -1667,51 +1701,57 @@
     <w:p>
       <w:pPr>
         <w:numPr>
-          <w:numId w:val="0"/>
-        </w:numPr>
-        <w:ind w:leftChars="0"/>
-        <w:jc w:val="both"/>
-      </w:pPr>
-    </w:p>
-    <w:p>
-      <w:pPr>
-        <w:numPr>
-          <w:numId w:val="0"/>
-        </w:numPr>
-        <w:ind w:leftChars="0"/>
-        <w:jc w:val="both"/>
-      </w:pPr>
-    </w:p>
-    <w:p>
-      <w:pPr>
-        <w:numPr>
-          <w:numId w:val="0"/>
-        </w:numPr>
-        <w:ind w:leftChars="0"/>
-        <w:jc w:val="both"/>
-      </w:pPr>
-    </w:p>
-    <w:p>
-      <w:pPr>
-        <w:numPr>
-          <w:numId w:val="0"/>
-        </w:numPr>
-        <w:ind w:leftChars="0"/>
-        <w:jc w:val="both"/>
-      </w:pPr>
-    </w:p>
-    <w:p>
-      <w:pPr>
-        <w:numPr>
-          <w:numId w:val="0"/>
-        </w:numPr>
-        <w:ind w:leftChars="0"/>
-        <w:jc w:val="both"/>
-      </w:pPr>
-    </w:p>
-    <w:p>
-      <w:pPr>
-        <w:numPr>
+          <w:ilvl w:val="0"/>
+          <w:numId w:val="0"/>
+        </w:numPr>
+        <w:ind w:leftChars="0"/>
+        <w:jc w:val="both"/>
+      </w:pPr>
+    </w:p>
+    <w:p>
+      <w:pPr>
+        <w:numPr>
+          <w:ilvl w:val="0"/>
+          <w:numId w:val="0"/>
+        </w:numPr>
+        <w:ind w:leftChars="0"/>
+        <w:jc w:val="both"/>
+      </w:pPr>
+    </w:p>
+    <w:p>
+      <w:pPr>
+        <w:numPr>
+          <w:ilvl w:val="0"/>
+          <w:numId w:val="0"/>
+        </w:numPr>
+        <w:ind w:leftChars="0"/>
+        <w:jc w:val="both"/>
+      </w:pPr>
+    </w:p>
+    <w:p>
+      <w:pPr>
+        <w:numPr>
+          <w:ilvl w:val="0"/>
+          <w:numId w:val="0"/>
+        </w:numPr>
+        <w:ind w:leftChars="0"/>
+        <w:jc w:val="both"/>
+      </w:pPr>
+    </w:p>
+    <w:p>
+      <w:pPr>
+        <w:numPr>
+          <w:ilvl w:val="0"/>
+          <w:numId w:val="0"/>
+        </w:numPr>
+        <w:ind w:leftChars="0"/>
+        <w:jc w:val="both"/>
+      </w:pPr>
+    </w:p>
+    <w:p>
+      <w:pPr>
+        <w:numPr>
+          <w:ilvl w:val="0"/>
           <w:numId w:val="0"/>
         </w:numPr>
         <w:ind w:leftChars="0"/>
@@ -3202,24 +3242,27 @@
     <w:p>
       <w:pPr>
         <w:numPr>
-          <w:numId w:val="0"/>
-        </w:numPr>
-        <w:ind w:leftChars="0"/>
-        <w:jc w:val="both"/>
-      </w:pPr>
-    </w:p>
-    <w:p>
-      <w:pPr>
-        <w:numPr>
-          <w:numId w:val="0"/>
-        </w:numPr>
-        <w:ind w:leftChars="0"/>
-        <w:jc w:val="both"/>
-      </w:pPr>
-    </w:p>
-    <w:p>
-      <w:pPr>
-        <w:numPr>
+          <w:ilvl w:val="0"/>
+          <w:numId w:val="0"/>
+        </w:numPr>
+        <w:ind w:leftChars="0"/>
+        <w:jc w:val="both"/>
+      </w:pPr>
+    </w:p>
+    <w:p>
+      <w:pPr>
+        <w:numPr>
+          <w:ilvl w:val="0"/>
+          <w:numId w:val="0"/>
+        </w:numPr>
+        <w:ind w:leftChars="0"/>
+        <w:jc w:val="both"/>
+      </w:pPr>
+    </w:p>
+    <w:p>
+      <w:pPr>
+        <w:numPr>
+          <w:ilvl w:val="0"/>
           <w:numId w:val="0"/>
         </w:numPr>
         <w:ind w:leftChars="0"/>
@@ -3232,6 +3275,7 @@
     <w:p>
       <w:pPr>
         <w:numPr>
+          <w:ilvl w:val="0"/>
           <w:numId w:val="0"/>
         </w:numPr>
         <w:ind w:leftChars="0"/>
@@ -3244,6 +3288,7 @@
     <w:p>
       <w:pPr>
         <w:numPr>
+          <w:ilvl w:val="0"/>
           <w:numId w:val="0"/>
         </w:numPr>
         <w:ind w:leftChars="0"/>
@@ -3256,6 +3301,7 @@
     <w:p>
       <w:pPr>
         <w:numPr>
+          <w:ilvl w:val="0"/>
           <w:numId w:val="0"/>
         </w:numPr>
         <w:ind w:leftChars="0"/>
@@ -3268,6 +3314,7 @@
     <w:p>
       <w:pPr>
         <w:numPr>
+          <w:ilvl w:val="0"/>
           <w:numId w:val="0"/>
         </w:numPr>
         <w:ind w:leftChars="0"/>
@@ -3280,6 +3327,7 @@
     <w:p>
       <w:pPr>
         <w:numPr>
+          <w:ilvl w:val="0"/>
           <w:numId w:val="0"/>
         </w:numPr>
         <w:ind w:leftChars="0"/>
@@ -3292,6 +3340,7 @@
     <w:p>
       <w:pPr>
         <w:numPr>
+          <w:ilvl w:val="0"/>
           <w:numId w:val="0"/>
         </w:numPr>
         <w:ind w:leftChars="0"/>
@@ -3304,6 +3353,7 @@
     <w:p>
       <w:pPr>
         <w:numPr>
+          <w:ilvl w:val="0"/>
           <w:numId w:val="0"/>
         </w:numPr>
         <w:ind w:leftChars="0"/>
@@ -3316,6 +3366,7 @@
     <w:p>
       <w:pPr>
         <w:numPr>
+          <w:ilvl w:val="0"/>
           <w:numId w:val="0"/>
         </w:numPr>
         <w:ind w:leftChars="0"/>
@@ -3371,6 +3422,7 @@
     <w:p>
       <w:pPr>
         <w:numPr>
+          <w:ilvl w:val="0"/>
           <w:numId w:val="0"/>
         </w:numPr>
         <w:ind w:leftChars="0"/>
@@ -3412,6 +3464,7 @@
     <w:p>
       <w:pPr>
         <w:numPr>
+          <w:ilvl w:val="0"/>
           <w:numId w:val="0"/>
         </w:numPr>
         <w:ind w:leftChars="0"/>
@@ -3429,6 +3482,7 @@
     <w:p>
       <w:pPr>
         <w:numPr>
+          <w:ilvl w:val="0"/>
           <w:numId w:val="0"/>
         </w:numPr>
         <w:ind w:leftChars="0"/>
@@ -3446,6 +3500,7 @@
     <w:p>
       <w:pPr>
         <w:numPr>
+          <w:ilvl w:val="0"/>
           <w:numId w:val="0"/>
         </w:numPr>
         <w:ind w:leftChars="0"/>
@@ -3463,6 +3518,7 @@
     <w:p>
       <w:pPr>
         <w:numPr>
+          <w:ilvl w:val="0"/>
           <w:numId w:val="0"/>
         </w:numPr>
         <w:ind w:leftChars="0"/>
@@ -3480,6 +3536,7 @@
     <w:p>
       <w:pPr>
         <w:numPr>
+          <w:ilvl w:val="0"/>
           <w:numId w:val="0"/>
         </w:numPr>
         <w:ind w:leftChars="0"/>
@@ -3497,6 +3554,7 @@
     <w:p>
       <w:pPr>
         <w:numPr>
+          <w:ilvl w:val="0"/>
           <w:numId w:val="0"/>
         </w:numPr>
         <w:ind w:leftChars="0"/>
@@ -3514,6 +3572,7 @@
     <w:p>
       <w:pPr>
         <w:numPr>
+          <w:ilvl w:val="0"/>
           <w:numId w:val="0"/>
         </w:numPr>
         <w:ind w:leftChars="0"/>
@@ -3590,6 +3649,153 @@
     <w:p>
       <w:pPr>
         <w:numPr>
+          <w:ilvl w:val="0"/>
+          <w:numId w:val="0"/>
+        </w:numPr>
+        <w:ind w:leftChars="0"/>
+        <w:jc w:val="both"/>
+        <w:rPr>
+          <w:rFonts w:hint="default" w:ascii="Calibri" w:hAnsi="Calibri" w:eastAsia="SimSun"/>
+          <w:b w:val="0"/>
+          <w:bCs w:val="0"/>
+          <w:sz w:val="27"/>
+          <w:szCs w:val="27"/>
+          <w:u w:val="none"/>
+        </w:rPr>
+      </w:pPr>
+    </w:p>
+    <w:p>
+      <w:pPr>
+        <w:numPr>
+          <w:ilvl w:val="0"/>
+          <w:numId w:val="0"/>
+        </w:numPr>
+        <w:ind w:leftChars="0"/>
+        <w:jc w:val="both"/>
+        <w:rPr>
+          <w:rFonts w:hint="default" w:ascii="Calibri" w:hAnsi="Calibri" w:eastAsia="SimSun"/>
+          <w:b w:val="0"/>
+          <w:bCs w:val="0"/>
+          <w:sz w:val="27"/>
+          <w:szCs w:val="27"/>
+          <w:u w:val="none"/>
+        </w:rPr>
+      </w:pPr>
+    </w:p>
+    <w:p>
+      <w:pPr>
+        <w:numPr>
+          <w:ilvl w:val="0"/>
+          <w:numId w:val="0"/>
+        </w:numPr>
+        <w:ind w:leftChars="0"/>
+        <w:jc w:val="both"/>
+        <w:rPr>
+          <w:rFonts w:hint="default" w:ascii="Calibri" w:hAnsi="Calibri" w:eastAsia="SimSun"/>
+          <w:b w:val="0"/>
+          <w:bCs w:val="0"/>
+          <w:sz w:val="27"/>
+          <w:szCs w:val="27"/>
+          <w:u w:val="none"/>
+        </w:rPr>
+      </w:pPr>
+    </w:p>
+    <w:p>
+      <w:pPr>
+        <w:numPr>
+          <w:ilvl w:val="0"/>
+          <w:numId w:val="0"/>
+        </w:numPr>
+        <w:ind w:leftChars="0"/>
+        <w:jc w:val="both"/>
+        <w:rPr>
+          <w:rFonts w:hint="default" w:ascii="Calibri" w:hAnsi="Calibri" w:eastAsia="SimSun"/>
+          <w:b w:val="0"/>
+          <w:bCs w:val="0"/>
+          <w:sz w:val="27"/>
+          <w:szCs w:val="27"/>
+          <w:u w:val="none"/>
+        </w:rPr>
+      </w:pPr>
+      <w:bookmarkStart w:id="0" w:name="_GoBack"/>
+      <w:bookmarkEnd w:id="0"/>
+    </w:p>
+    <w:p>
+      <w:pPr>
+        <w:numPr>
+          <w:ilvl w:val="0"/>
+          <w:numId w:val="0"/>
+        </w:numPr>
+        <w:ind w:leftChars="0"/>
+        <w:jc w:val="both"/>
+        <w:rPr>
+          <w:rFonts w:hint="default" w:ascii="Calibri" w:hAnsi="Calibri" w:eastAsia="SimSun"/>
+          <w:b w:val="0"/>
+          <w:bCs w:val="0"/>
+          <w:sz w:val="27"/>
+          <w:szCs w:val="27"/>
+          <w:u w:val="none"/>
+        </w:rPr>
+      </w:pPr>
+    </w:p>
+    <w:p>
+      <w:pPr>
+        <w:numPr>
+          <w:ilvl w:val="0"/>
+          <w:numId w:val="0"/>
+        </w:numPr>
+        <w:ind w:leftChars="0"/>
+        <w:jc w:val="both"/>
+        <w:rPr>
+          <w:rFonts w:hint="default" w:ascii="Calibri" w:hAnsi="Calibri" w:eastAsia="SimSun"/>
+          <w:b w:val="0"/>
+          <w:bCs w:val="0"/>
+          <w:sz w:val="27"/>
+          <w:szCs w:val="27"/>
+          <w:u w:val="none"/>
+        </w:rPr>
+      </w:pPr>
+    </w:p>
+    <w:p>
+      <w:pPr>
+        <w:numPr>
+          <w:ilvl w:val="0"/>
+          <w:numId w:val="0"/>
+        </w:numPr>
+        <w:ind w:leftChars="0"/>
+        <w:jc w:val="both"/>
+        <w:rPr>
+          <w:rFonts w:hint="default" w:ascii="Calibri" w:hAnsi="Calibri" w:eastAsia="SimSun"/>
+          <w:b w:val="0"/>
+          <w:bCs w:val="0"/>
+          <w:sz w:val="27"/>
+          <w:szCs w:val="27"/>
+          <w:u w:val="none"/>
+        </w:rPr>
+      </w:pPr>
+    </w:p>
+    <w:p>
+      <w:pPr>
+        <w:numPr>
+          <w:ilvl w:val="0"/>
+          <w:numId w:val="0"/>
+        </w:numPr>
+        <w:ind w:leftChars="0"/>
+        <w:jc w:val="both"/>
+        <w:rPr>
+          <w:rFonts w:hint="default" w:ascii="Calibri" w:hAnsi="Calibri" w:eastAsia="SimSun"/>
+          <w:b w:val="0"/>
+          <w:bCs w:val="0"/>
+          <w:sz w:val="27"/>
+          <w:szCs w:val="27"/>
+          <w:u w:val="none"/>
+        </w:rPr>
+      </w:pPr>
+    </w:p>
+    <w:p>
+      <w:pPr>
+        <w:numPr>
+          <w:ilvl w:val="0"/>
           <w:numId w:val="0"/>
         </w:numPr>
         <w:ind w:leftChars="0"/>
@@ -3621,10 +3827,197 @@
           <w:u w:val="single"/>
         </w:rPr>
       </w:pPr>
-    </w:p>
-    <w:p>
-      <w:pPr>
-        <w:numPr>
+      <w:r>
+        <w:rPr>
+          <w:rFonts w:hint="default" w:ascii="Calibri" w:hAnsi="Calibri" w:eastAsia="SimSun" w:cs="Calibri"/>
+          <w:b/>
+          <w:bCs/>
+          <w:sz w:val="30"/>
+          <w:szCs w:val="30"/>
+          <w:u w:val="single"/>
+          <w:lang w:val="en-CA"/>
+        </w:rPr>
+        <w:t xml:space="preserve">Class </w:t>
+      </w:r>
+      <w:r>
+        <w:rPr>
+          <w:rFonts w:hint="default" w:ascii="Calibri" w:hAnsi="Calibri" w:eastAsia="SimSun"/>
+          <w:b/>
+          <w:bCs/>
+          <w:sz w:val="30"/>
+          <w:szCs w:val="30"/>
+          <w:u w:val="single"/>
+          <w:lang w:val="en-CA"/>
+        </w:rPr>
+        <w:t>diagram</w:t>
+      </w:r>
+    </w:p>
+    <w:p>
+      <w:pPr>
+        <w:numPr>
+          <w:numId w:val="0"/>
+        </w:numPr>
+        <w:ind w:leftChars="0"/>
+        <w:jc w:val="both"/>
+        <w:rPr>
+          <w:rFonts w:hint="default" w:ascii="Calibri" w:hAnsi="Calibri" w:eastAsia="SimSun" w:cs="Calibri"/>
+          <w:b/>
+          <w:bCs/>
+          <w:sz w:val="30"/>
+          <w:szCs w:val="30"/>
+          <w:u w:val="single"/>
+        </w:rPr>
+      </w:pPr>
+      <w:r>
+        <w:rPr>
+          <w:rFonts w:hint="default" w:ascii="Calibri" w:hAnsi="Calibri" w:eastAsia="SimSun" w:cs="Calibri"/>
+          <w:b/>
+          <w:bCs/>
+          <w:sz w:val="30"/>
+          <w:szCs w:val="30"/>
+          <w:u w:val="single"/>
+        </w:rPr>
+        <w:drawing>
+          <wp:inline distT="0" distB="0" distL="114300" distR="114300">
+            <wp:extent cx="5268595" cy="7304405"/>
+            <wp:effectExtent l="0" t="0" r="4445" b="10795"/>
+            <wp:docPr id="1" name="Image 1" descr="class_diagram"/>
+            <wp:cNvGraphicFramePr>
+              <a:graphicFrameLocks xmlns:a="http://schemas.openxmlformats.org/drawingml/2006/main" noChangeAspect="1"/>
+            </wp:cNvGraphicFramePr>
+            <a:graphic xmlns:a="http://schemas.openxmlformats.org/drawingml/2006/main">
+              <a:graphicData uri="http://schemas.openxmlformats.org/drawingml/2006/picture">
+                <pic:pic xmlns:pic="http://schemas.openxmlformats.org/drawingml/2006/picture">
+                  <pic:nvPicPr>
+                    <pic:cNvPr id="1" name="Image 1" descr="class_diagram"/>
+                    <pic:cNvPicPr>
+                      <a:picLocks noChangeAspect="1"/>
+                    </pic:cNvPicPr>
+                  </pic:nvPicPr>
+                  <pic:blipFill>
+                    <a:blip r:embed="rId7"/>
+                    <a:stretch>
+                      <a:fillRect/>
+                    </a:stretch>
+                  </pic:blipFill>
+                  <pic:spPr>
+                    <a:xfrm>
+                      <a:off x="0" y="0"/>
+                      <a:ext cx="5268595" cy="7304405"/>
+                    </a:xfrm>
+                    <a:prstGeom prst="rect">
+                      <a:avLst/>
+                    </a:prstGeom>
+                  </pic:spPr>
+                </pic:pic>
+              </a:graphicData>
+            </a:graphic>
+          </wp:inline>
+        </w:drawing>
+      </w:r>
+    </w:p>
+    <w:p>
+      <w:pPr>
+        <w:numPr>
+          <w:numId w:val="0"/>
+        </w:numPr>
+        <w:ind w:leftChars="0"/>
+        <w:jc w:val="both"/>
+        <w:rPr>
+          <w:rFonts w:hint="default" w:ascii="Calibri" w:hAnsi="Calibri" w:eastAsia="SimSun" w:cs="Calibri"/>
+          <w:b/>
+          <w:bCs/>
+          <w:sz w:val="30"/>
+          <w:szCs w:val="30"/>
+          <w:u w:val="single"/>
+        </w:rPr>
+      </w:pPr>
+    </w:p>
+    <w:p>
+      <w:pPr>
+        <w:numPr>
+          <w:numId w:val="0"/>
+        </w:numPr>
+        <w:ind w:leftChars="0"/>
+        <w:jc w:val="both"/>
+        <w:rPr>
+          <w:rFonts w:hint="default" w:ascii="Calibri" w:hAnsi="Calibri" w:eastAsia="SimSun" w:cs="Calibri"/>
+          <w:b/>
+          <w:bCs/>
+          <w:sz w:val="30"/>
+          <w:szCs w:val="30"/>
+          <w:u w:val="single"/>
+        </w:rPr>
+      </w:pPr>
+    </w:p>
+    <w:p>
+      <w:pPr>
+        <w:numPr>
+          <w:numId w:val="0"/>
+        </w:numPr>
+        <w:ind w:leftChars="0"/>
+        <w:jc w:val="both"/>
+        <w:rPr>
+          <w:rFonts w:hint="default" w:ascii="Calibri" w:hAnsi="Calibri" w:eastAsia="SimSun" w:cs="Calibri"/>
+          <w:b/>
+          <w:bCs/>
+          <w:sz w:val="30"/>
+          <w:szCs w:val="30"/>
+          <w:u w:val="single"/>
+        </w:rPr>
+      </w:pPr>
+    </w:p>
+    <w:p>
+      <w:pPr>
+        <w:numPr>
+          <w:ilvl w:val="0"/>
+          <w:numId w:val="1"/>
+        </w:numPr>
+        <w:ind w:left="425" w:leftChars="0" w:hanging="425" w:firstLineChars="0"/>
+        <w:jc w:val="both"/>
+        <w:rPr>
+          <w:rFonts w:hint="default" w:ascii="Calibri" w:hAnsi="Calibri" w:eastAsia="SimSun" w:cs="Calibri"/>
+          <w:b/>
+          <w:bCs/>
+          <w:sz w:val="30"/>
+          <w:szCs w:val="30"/>
+          <w:u w:val="single"/>
+        </w:rPr>
+      </w:pPr>
+      <w:r>
+        <w:rPr>
+          <w:rFonts w:hint="default" w:ascii="Calibri" w:hAnsi="Calibri" w:eastAsia="SimSun" w:cs="Calibri"/>
+          <w:b/>
+          <w:bCs/>
+          <w:sz w:val="30"/>
+          <w:szCs w:val="30"/>
+          <w:u w:val="single"/>
+          <w:lang w:val="en-CA"/>
+        </w:rPr>
+        <w:t>kk</w:t>
+      </w:r>
+    </w:p>
+    <w:p>
+      <w:pPr>
+        <w:numPr>
+          <w:numId w:val="0"/>
+        </w:numPr>
+        <w:ind w:leftChars="0"/>
+        <w:jc w:val="both"/>
+        <w:rPr>
+          <w:rFonts w:hint="default" w:ascii="Calibri" w:hAnsi="Calibri" w:eastAsia="SimSun" w:cs="Calibri"/>
+          <w:b/>
+          <w:bCs/>
+          <w:sz w:val="30"/>
+          <w:szCs w:val="30"/>
+          <w:u w:val="single"/>
+        </w:rPr>
+      </w:pPr>
+    </w:p>
+    <w:p>
+      <w:pPr>
+        <w:numPr>
+          <w:ilvl w:val="0"/>
           <w:numId w:val="0"/>
         </w:numPr>
         <w:ind w:leftChars="0"/>
@@ -3639,6 +4032,7 @@
     <w:p>
       <w:pPr>
         <w:numPr>
+          <w:ilvl w:val="0"/>
           <w:numId w:val="0"/>
         </w:numPr>
         <w:ind w:leftChars="0"/>
@@ -3655,6 +4049,7 @@
       <w:pPr>
         <w:widowControl w:val="0"/>
         <w:numPr>
+          <w:ilvl w:val="0"/>
           <w:numId w:val="0"/>
         </w:numPr>
         <w:jc w:val="both"/>
@@ -5286,6 +5681,7 @@
       <w:jc w:val="left"/>
     </w:pPr>
     <w:rPr>
+      <w:rFonts w:ascii="Times New Roman" w:hAnsi="Times New Roman" w:eastAsia="SimSun" w:cs="Times New Roman"/>
       <w:kern w:val="0"/>
       <w:sz w:val="24"/>
       <w:szCs w:val="24"/>

</xml_diff>